<commit_message>
changes according to portfolio guidances
</commit_message>
<xml_diff>
--- a/practical 9/finding and summary.docx
+++ b/practical 9/finding and summary.docx
@@ -6,29 +6,297 @@
       <w:pPr>
         <w:pStyle w:val="a3"/>
         <w:rPr>
-          <w:rFonts w:ascii="Helvetica Neue" w:hAnsi="Helvetica Neue" w:hint="eastAsia"/>
-        </w:rPr>
-      </w:pPr>
-      <w:r>
+          <w:rFonts w:ascii="Liberation Serif" w:eastAsia="Noto Sans CJK SC Regular" w:hAnsi="Liberation Serif" w:cs="FreeSans"/>
+        </w:rPr>
+      </w:pPr>
+      <w:r>
+        <w:rPr>
+          <w:rFonts w:ascii="Calibri" w:eastAsia="Noto Sans CJK SC Regular" w:hAnsi="Calibri" w:cs="Calibri"/>
+        </w:rPr>
+        <w:t>﻿</w:t>
+      </w:r>
+      <w:r>
+        <w:rPr>
+          <w:rFonts w:ascii="Liberation Serif" w:eastAsia="Noto Sans CJK SC Regular" w:hAnsi="Liberation Serif" w:cs="FreeSans"/>
+        </w:rPr>
+        <w:t>compare human seq1 with mouse seq2</w:t>
+      </w:r>
+    </w:p>
+    <w:p>
+      <w:pPr>
+        <w:pStyle w:val="a3"/>
+        <w:rPr>
+          <w:rFonts w:ascii="Liberation Serif" w:eastAsia="Noto Sans CJK SC Regular" w:hAnsi="Liberation Serif" w:cs="FreeSans"/>
+        </w:rPr>
+      </w:pPr>
+      <w:r>
+        <w:rPr>
+          <w:rFonts w:ascii="Liberation Serif" w:eastAsia="Noto Sans CJK SC Regular" w:hAnsi="Liberation Serif" w:cs="FreeSans"/>
+        </w:rPr>
+        <w:t>%</w:t>
+      </w:r>
+      <w:proofErr w:type="gramStart"/>
+      <w:r>
+        <w:rPr>
+          <w:rFonts w:ascii="Liberation Serif" w:eastAsia="Noto Sans CJK SC Regular" w:hAnsi="Liberation Serif" w:cs="FreeSans"/>
+        </w:rPr>
+        <w:t>identity :</w:t>
+      </w:r>
+      <w:proofErr w:type="gramEnd"/>
+      <w:r>
+        <w:rPr>
+          <w:rFonts w:ascii="Liberation Serif" w:eastAsia="Noto Sans CJK SC Regular" w:hAnsi="Liberation Serif" w:cs="FreeSans"/>
+        </w:rPr>
+        <w:t xml:space="preserve"> 89.63963963963964 %</w:t>
+      </w:r>
+    </w:p>
+    <w:p>
+      <w:pPr>
+        <w:pStyle w:val="a3"/>
+        <w:rPr>
+          <w:rFonts w:ascii="Liberation Serif" w:eastAsia="Noto Sans CJK SC Regular" w:hAnsi="Liberation Serif" w:cs="FreeSans"/>
+        </w:rPr>
+      </w:pPr>
+      <w:proofErr w:type="gramStart"/>
+      <w:r>
+        <w:rPr>
+          <w:rFonts w:ascii="Liberation Serif" w:eastAsia="Noto Sans CJK SC Regular" w:hAnsi="Liberation Serif" w:cs="FreeSans"/>
+        </w:rPr>
+        <w:t>score :</w:t>
+      </w:r>
+      <w:proofErr w:type="gramEnd"/>
+      <w:r>
+        <w:rPr>
+          <w:rFonts w:ascii="Liberation Serif" w:eastAsia="Noto Sans CJK SC Regular" w:hAnsi="Liberation Serif" w:cs="FreeSans"/>
+        </w:rPr>
+        <w:t xml:space="preserve"> 1091</w:t>
+      </w:r>
+    </w:p>
+    <w:p>
+      <w:pPr>
+        <w:pStyle w:val="a3"/>
+        <w:rPr>
+          <w:rFonts w:ascii="Liberation Serif" w:eastAsia="Noto Sans CJK SC Regular" w:hAnsi="Liberation Serif" w:cs="FreeSans"/>
+        </w:rPr>
+      </w:pPr>
+      <w:proofErr w:type="gramStart"/>
+      <w:r>
+        <w:rPr>
+          <w:rFonts w:ascii="Liberation Serif" w:eastAsia="Noto Sans CJK SC Regular" w:hAnsi="Liberation Serif" w:cs="FreeSans"/>
+        </w:rPr>
+        <w:t>distance :</w:t>
+      </w:r>
+      <w:proofErr w:type="gramEnd"/>
+      <w:r>
+        <w:rPr>
+          <w:rFonts w:ascii="Liberation Serif" w:eastAsia="Noto Sans CJK SC Regular" w:hAnsi="Liberation Serif" w:cs="FreeSans"/>
+        </w:rPr>
+        <w:t xml:space="preserve"> 23</w:t>
+      </w:r>
+      <w:bookmarkStart w:id="0" w:name="_GoBack"/>
+      <w:bookmarkEnd w:id="0"/>
+    </w:p>
+    <w:p>
+      <w:pPr>
+        <w:pStyle w:val="a3"/>
+        <w:rPr>
+          <w:rFonts w:ascii="Liberation Serif" w:eastAsia="Noto Sans CJK SC Regular" w:hAnsi="Liberation Serif" w:cs="FreeSans"/>
+        </w:rPr>
+      </w:pPr>
+      <w:r>
+        <w:rPr>
+          <w:rFonts w:ascii="Liberation Serif" w:eastAsia="Noto Sans CJK SC Regular" w:hAnsi="Liberation Serif" w:cs="FreeSans"/>
+        </w:rPr>
+        <w:t>compare mouse seq2 with random seq3</w:t>
+      </w:r>
+    </w:p>
+    <w:p>
+      <w:pPr>
+        <w:pStyle w:val="a3"/>
+        <w:rPr>
+          <w:rFonts w:ascii="Liberation Serif" w:eastAsia="Noto Sans CJK SC Regular" w:hAnsi="Liberation Serif" w:cs="FreeSans"/>
+        </w:rPr>
+      </w:pPr>
+      <w:r>
+        <w:rPr>
+          <w:rFonts w:ascii="Liberation Serif" w:eastAsia="Noto Sans CJK SC Regular" w:hAnsi="Liberation Serif" w:cs="FreeSans"/>
+        </w:rPr>
+        <w:t>%</w:t>
+      </w:r>
+      <w:proofErr w:type="gramStart"/>
+      <w:r>
+        <w:rPr>
+          <w:rFonts w:ascii="Liberation Serif" w:eastAsia="Noto Sans CJK SC Regular" w:hAnsi="Liberation Serif" w:cs="FreeSans"/>
+        </w:rPr>
+        <w:t>identity :</w:t>
+      </w:r>
+      <w:proofErr w:type="gramEnd"/>
+      <w:r>
+        <w:rPr>
+          <w:rFonts w:ascii="Liberation Serif" w:eastAsia="Noto Sans CJK SC Regular" w:hAnsi="Liberation Serif" w:cs="FreeSans"/>
+        </w:rPr>
+        <w:t xml:space="preserve"> 5.855855855855852 %</w:t>
+      </w:r>
+    </w:p>
+    <w:p>
+      <w:pPr>
+        <w:pStyle w:val="a3"/>
+        <w:rPr>
+          <w:rFonts w:ascii="Liberation Serif" w:eastAsia="Noto Sans CJK SC Regular" w:hAnsi="Liberation Serif" w:cs="FreeSans"/>
+        </w:rPr>
+      </w:pPr>
+      <w:proofErr w:type="gramStart"/>
+      <w:r>
+        <w:rPr>
+          <w:rFonts w:ascii="Liberation Serif" w:eastAsia="Noto Sans CJK SC Regular" w:hAnsi="Liberation Serif" w:cs="FreeSans"/>
+        </w:rPr>
+        <w:t>score :</w:t>
+      </w:r>
+      <w:proofErr w:type="gramEnd"/>
+      <w:r>
+        <w:rPr>
+          <w:rFonts w:ascii="Liberation Serif" w:eastAsia="Noto Sans CJK SC Regular" w:hAnsi="Liberation Serif" w:cs="FreeSans"/>
+        </w:rPr>
+        <w:t xml:space="preserve"> -250</w:t>
+      </w:r>
+    </w:p>
+    <w:p>
+      <w:pPr>
+        <w:pStyle w:val="a3"/>
+        <w:rPr>
+          <w:rFonts w:ascii="Liberation Serif" w:eastAsia="Noto Sans CJK SC Regular" w:hAnsi="Liberation Serif" w:cs="FreeSans"/>
+        </w:rPr>
+      </w:pPr>
+      <w:proofErr w:type="gramStart"/>
+      <w:r>
+        <w:rPr>
+          <w:rFonts w:ascii="Liberation Serif" w:eastAsia="Noto Sans CJK SC Regular" w:hAnsi="Liberation Serif" w:cs="FreeSans"/>
+        </w:rPr>
+        <w:t>distance :</w:t>
+      </w:r>
+      <w:proofErr w:type="gramEnd"/>
+      <w:r>
+        <w:rPr>
+          <w:rFonts w:ascii="Liberation Serif" w:eastAsia="Noto Sans CJK SC Regular" w:hAnsi="Liberation Serif" w:cs="FreeSans"/>
+        </w:rPr>
+        <w:t xml:space="preserve"> 209</w:t>
+      </w:r>
+    </w:p>
+    <w:p>
+      <w:pPr>
+        <w:pStyle w:val="a3"/>
+        <w:rPr>
+          <w:rFonts w:ascii="Liberation Serif" w:eastAsia="Noto Sans CJK SC Regular" w:hAnsi="Liberation Serif" w:cs="FreeSans"/>
+        </w:rPr>
+      </w:pPr>
+      <w:r>
+        <w:rPr>
+          <w:rFonts w:ascii="Liberation Serif" w:eastAsia="Noto Sans CJK SC Regular" w:hAnsi="Liberation Serif" w:cs="FreeSans"/>
+        </w:rPr>
+        <w:t>compare random seq3 with human seq1</w:t>
+      </w:r>
+    </w:p>
+    <w:p>
+      <w:pPr>
+        <w:pStyle w:val="a3"/>
+        <w:rPr>
+          <w:rFonts w:ascii="Liberation Serif" w:eastAsia="Noto Sans CJK SC Regular" w:hAnsi="Liberation Serif" w:cs="FreeSans"/>
+        </w:rPr>
+      </w:pPr>
+      <w:r>
+        <w:rPr>
+          <w:rFonts w:ascii="Liberation Serif" w:eastAsia="Noto Sans CJK SC Regular" w:hAnsi="Liberation Serif" w:cs="FreeSans"/>
+        </w:rPr>
+        <w:t>%</w:t>
+      </w:r>
+      <w:proofErr w:type="gramStart"/>
+      <w:r>
+        <w:rPr>
+          <w:rFonts w:ascii="Liberation Serif" w:eastAsia="Noto Sans CJK SC Regular" w:hAnsi="Liberation Serif" w:cs="FreeSans"/>
+        </w:rPr>
+        <w:t>identity :</w:t>
+      </w:r>
+      <w:proofErr w:type="gramEnd"/>
+      <w:r>
+        <w:rPr>
+          <w:rFonts w:ascii="Liberation Serif" w:eastAsia="Noto Sans CJK SC Regular" w:hAnsi="Liberation Serif" w:cs="FreeSans"/>
+        </w:rPr>
+        <w:t xml:space="preserve"> 5.405405405405405 %</w:t>
+      </w:r>
+    </w:p>
+    <w:p>
+      <w:pPr>
+        <w:pStyle w:val="a3"/>
+        <w:rPr>
+          <w:rFonts w:ascii="Liberation Serif" w:eastAsia="Noto Sans CJK SC Regular" w:hAnsi="Liberation Serif" w:cs="FreeSans"/>
+        </w:rPr>
+      </w:pPr>
+      <w:proofErr w:type="gramStart"/>
+      <w:r>
+        <w:rPr>
+          <w:rFonts w:ascii="Liberation Serif" w:eastAsia="Noto Sans CJK SC Regular" w:hAnsi="Liberation Serif" w:cs="FreeSans"/>
+        </w:rPr>
+        <w:t>score :</w:t>
+      </w:r>
+      <w:proofErr w:type="gramEnd"/>
+      <w:r>
+        <w:rPr>
+          <w:rFonts w:ascii="Liberation Serif" w:eastAsia="Noto Sans CJK SC Regular" w:hAnsi="Liberation Serif" w:cs="FreeSans"/>
+        </w:rPr>
+        <w:t xml:space="preserve"> -250</w:t>
+      </w:r>
+    </w:p>
+    <w:p>
+      <w:pPr>
+        <w:pStyle w:val="a3"/>
+        <w:rPr>
+          <w:rFonts w:ascii="Liberation Serif" w:eastAsia="Noto Sans CJK SC Regular" w:hAnsi="Liberation Serif" w:cs="FreeSans"/>
+        </w:rPr>
+      </w:pPr>
+      <w:proofErr w:type="gramStart"/>
+      <w:r>
+        <w:rPr>
+          <w:rFonts w:ascii="Liberation Serif" w:eastAsia="Noto Sans CJK SC Regular" w:hAnsi="Liberation Serif" w:cs="FreeSans"/>
+        </w:rPr>
+        <w:t>distance :</w:t>
+      </w:r>
+      <w:proofErr w:type="gramEnd"/>
+      <w:r>
+        <w:rPr>
+          <w:rFonts w:ascii="Liberation Serif" w:eastAsia="Noto Sans CJK SC Regular" w:hAnsi="Liberation Serif" w:cs="FreeSans"/>
+        </w:rPr>
+        <w:t xml:space="preserve"> 210</w:t>
+      </w:r>
+    </w:p>
+    <w:p>
+      <w:pPr>
+        <w:pStyle w:val="a3"/>
         <w:rPr>
           <w:rFonts w:ascii="Helvetica Neue" w:hAnsi="Helvetica Neue"/>
           <w:iCs/>
         </w:rPr>
-        <w:t xml:space="preserve">The score of </w:t>
-      </w:r>
+      </w:pPr>
+    </w:p>
+    <w:p>
+      <w:pPr>
+        <w:pStyle w:val="a3"/>
+        <w:rPr>
+          <w:rFonts w:ascii="Helvetica Neue" w:hAnsi="Helvetica Neue"/>
+        </w:rPr>
+      </w:pPr>
       <w:r>
         <w:rPr>
           <w:rFonts w:ascii="Helvetica Neue" w:hAnsi="Helvetica Neue"/>
           <w:iCs/>
         </w:rPr>
-        <w:t>s</w:t>
+        <w:t xml:space="preserve">The score of </w:t>
       </w:r>
       <w:r>
         <w:rPr>
           <w:rFonts w:ascii="Helvetica Neue" w:hAnsi="Helvetica Neue"/>
           <w:iCs/>
         </w:rPr>
-        <w:t>equence for human SOD2 protein (NP_000627.2)</w:t>
+        <w:t>sequence for human SOD2 protein (NP_000627.2)</w:t>
       </w:r>
       <w:r>
         <w:rPr>
@@ -47,44 +315,28 @@
           <w:rFonts w:ascii="Helvetica Neue" w:hAnsi="Helvetica Neue"/>
           <w:iCs/>
         </w:rPr>
-        <w:t>s</w:t>
+        <w:t>sequence of a mouse SOD2 protein (NP_038699.2)</w:t>
       </w:r>
       <w:r>
         <w:rPr>
           <w:rFonts w:ascii="Helvetica Neue" w:hAnsi="Helvetica Neue"/>
           <w:iCs/>
         </w:rPr>
-        <w:t>equence of a mouse SOD2 protein (NP_038699.2)</w:t>
+        <w:t xml:space="preserve"> is a huge positive number, which means the two are highly reliable. </w:t>
       </w:r>
       <w:r>
         <w:rPr>
           <w:rFonts w:ascii="Helvetica Neue" w:hAnsi="Helvetica Neue"/>
           <w:iCs/>
         </w:rPr>
-        <w:t xml:space="preserve"> is a huge positive number, which means the two are highly reliable. </w:t>
+        <w:t xml:space="preserve">The </w:t>
       </w:r>
       <w:r>
         <w:rPr>
           <w:rFonts w:ascii="Helvetica Neue" w:hAnsi="Helvetica Neue"/>
           <w:iCs/>
         </w:rPr>
-        <w:t xml:space="preserve">The </w:t>
-      </w:r>
-      <w:r>
-        <w:rPr>
-          <w:rFonts w:ascii="Helvetica Neue" w:hAnsi="Helvetica Neue"/>
-          <w:iCs/>
-        </w:rPr>
-        <w:t>relationship of the random sequence with the sequence for human or the sequence for mouse is low because of the n</w:t>
-      </w:r>
-      <w:bookmarkStart w:id="0" w:name="_GoBack"/>
-      <w:bookmarkEnd w:id="0"/>
-      <w:r>
-        <w:rPr>
-          <w:rFonts w:ascii="Helvetica Neue" w:hAnsi="Helvetica Neue"/>
-          <w:iCs/>
-        </w:rPr>
-        <w:t>egative score.</w:t>
+        <w:t>relationship of the random sequence with the sequence for human or the sequence for mouse is low because of the negative score.</w:t>
       </w:r>
     </w:p>
     <w:sectPr>
@@ -95,6 +347,154 @@
     </w:sectPr>
   </w:body>
 </w:document>
+</file>
+
+<file path=word/numbering.xml><?xml version="1.0" encoding="utf-8"?>
+<w:numbering xmlns:wpc="http://schemas.microsoft.com/office/word/2010/wordprocessingCanvas" xmlns:cx="http://schemas.microsoft.com/office/drawing/2014/chartex" xmlns:cx1="http://schemas.microsoft.com/office/drawing/2015/9/8/chartex" xmlns:cx2="http://schemas.microsoft.com/office/drawing/2015/10/21/chartex" xmlns:cx3="http://schemas.microsoft.com/office/drawing/2016/5/9/chartex" xmlns:cx4="http://schemas.microsoft.com/office/drawing/2016/5/10/chartex" xmlns:cx5="http://schemas.microsoft.com/office/drawing/2016/5/11/chartex" xmlns:cx6="http://schemas.microsoft.com/office/drawing/2016/5/12/chartex" xmlns:cx7="http://schemas.microsoft.com/office/drawing/2016/5/13/chartex" xmlns:cx8="http://schemas.microsoft.com/office/drawing/2016/5/14/chartex" xmlns:mc="http://schemas.openxmlformats.org/markup-compatibility/2006" xmlns:aink="http://schemas.microsoft.com/office/drawing/2016/ink" xmlns:am3d="http://schemas.microsoft.com/office/drawing/2017/model3d" xmlns:o="urn:schemas-microsoft-com:office:office" xmlns:r="http://schemas.openxmlformats.org/officeDocument/2006/relationships" xmlns:m="http://schemas.openxmlformats.org/officeDocument/2006/math" xmlns:v="urn:schemas-microsoft-com:vml" xmlns:wp14="http://schemas.microsoft.com/office/word/2010/wordprocessingDrawing" xmlns:wp="http://schemas.openxmlformats.org/drawingml/2006/wordprocessingDrawing" xmlns:w10="urn:schemas-microsoft-com:office:word" xmlns:w="http://schemas.openxmlformats.org/wordprocessingml/2006/main" xmlns:w14="http://schemas.microsoft.com/office/word/2010/wordml" xmlns:w15="http://schemas.microsoft.com/office/word/2012/wordml" xmlns:w16cid="http://schemas.microsoft.com/office/word/2016/wordml/cid" xmlns:w16se="http://schemas.microsoft.com/office/word/2015/wordml/symex" xmlns:wpg="http://schemas.microsoft.com/office/word/2010/wordprocessingGroup" xmlns:wpi="http://schemas.microsoft.com/office/word/2010/wordprocessingInk" xmlns:wne="http://schemas.microsoft.com/office/word/2006/wordml" xmlns:wps="http://schemas.microsoft.com/office/word/2010/wordprocessingShape" mc:Ignorable="w14 w15 w16se w16cid wp14">
+  <w:abstractNum w:abstractNumId="0" w15:restartNumberingAfterBreak="0">
+    <w:nsid w:val="66702A69"/>
+    <w:multiLevelType w:val="multilevel"/>
+    <w:tmpl w:val="94284910"/>
+    <w:lvl w:ilvl="0">
+      <w:start w:val="1"/>
+      <w:numFmt w:val="bullet"/>
+      <w:lvlText w:val=""/>
+      <w:lvlJc w:val="left"/>
+      <w:pPr>
+        <w:tabs>
+          <w:tab w:val="num" w:pos="720"/>
+        </w:tabs>
+        <w:ind w:left="720" w:hanging="360"/>
+      </w:pPr>
+      <w:rPr>
+        <w:rFonts w:ascii="Symbol" w:hAnsi="Symbol" w:cs="OpenSymbol" w:hint="default"/>
+      </w:rPr>
+    </w:lvl>
+    <w:lvl w:ilvl="1">
+      <w:start w:val="1"/>
+      <w:numFmt w:val="bullet"/>
+      <w:lvlText w:val="◦"/>
+      <w:lvlJc w:val="left"/>
+      <w:pPr>
+        <w:tabs>
+          <w:tab w:val="num" w:pos="1080"/>
+        </w:tabs>
+        <w:ind w:left="1080" w:hanging="360"/>
+      </w:pPr>
+      <w:rPr>
+        <w:rFonts w:ascii="OpenSymbol" w:hAnsi="OpenSymbol" w:cs="OpenSymbol" w:hint="default"/>
+      </w:rPr>
+    </w:lvl>
+    <w:lvl w:ilvl="2">
+      <w:start w:val="1"/>
+      <w:numFmt w:val="bullet"/>
+      <w:lvlText w:val="▪"/>
+      <w:lvlJc w:val="left"/>
+      <w:pPr>
+        <w:tabs>
+          <w:tab w:val="num" w:pos="1440"/>
+        </w:tabs>
+        <w:ind w:left="1440" w:hanging="360"/>
+      </w:pPr>
+      <w:rPr>
+        <w:rFonts w:ascii="OpenSymbol" w:hAnsi="OpenSymbol" w:cs="OpenSymbol" w:hint="default"/>
+      </w:rPr>
+    </w:lvl>
+    <w:lvl w:ilvl="3">
+      <w:start w:val="1"/>
+      <w:numFmt w:val="bullet"/>
+      <w:lvlText w:val=""/>
+      <w:lvlJc w:val="left"/>
+      <w:pPr>
+        <w:tabs>
+          <w:tab w:val="num" w:pos="1800"/>
+        </w:tabs>
+        <w:ind w:left="1800" w:hanging="360"/>
+      </w:pPr>
+      <w:rPr>
+        <w:rFonts w:ascii="Symbol" w:hAnsi="Symbol" w:cs="OpenSymbol" w:hint="default"/>
+      </w:rPr>
+    </w:lvl>
+    <w:lvl w:ilvl="4">
+      <w:start w:val="1"/>
+      <w:numFmt w:val="bullet"/>
+      <w:lvlText w:val="◦"/>
+      <w:lvlJc w:val="left"/>
+      <w:pPr>
+        <w:tabs>
+          <w:tab w:val="num" w:pos="2160"/>
+        </w:tabs>
+        <w:ind w:left="2160" w:hanging="360"/>
+      </w:pPr>
+      <w:rPr>
+        <w:rFonts w:ascii="OpenSymbol" w:hAnsi="OpenSymbol" w:cs="OpenSymbol" w:hint="default"/>
+      </w:rPr>
+    </w:lvl>
+    <w:lvl w:ilvl="5">
+      <w:start w:val="1"/>
+      <w:numFmt w:val="bullet"/>
+      <w:lvlText w:val="▪"/>
+      <w:lvlJc w:val="left"/>
+      <w:pPr>
+        <w:tabs>
+          <w:tab w:val="num" w:pos="2520"/>
+        </w:tabs>
+        <w:ind w:left="2520" w:hanging="360"/>
+      </w:pPr>
+      <w:rPr>
+        <w:rFonts w:ascii="OpenSymbol" w:hAnsi="OpenSymbol" w:cs="OpenSymbol" w:hint="default"/>
+      </w:rPr>
+    </w:lvl>
+    <w:lvl w:ilvl="6">
+      <w:start w:val="1"/>
+      <w:numFmt w:val="bullet"/>
+      <w:lvlText w:val=""/>
+      <w:lvlJc w:val="left"/>
+      <w:pPr>
+        <w:tabs>
+          <w:tab w:val="num" w:pos="2880"/>
+        </w:tabs>
+        <w:ind w:left="2880" w:hanging="360"/>
+      </w:pPr>
+      <w:rPr>
+        <w:rFonts w:ascii="Symbol" w:hAnsi="Symbol" w:cs="OpenSymbol" w:hint="default"/>
+      </w:rPr>
+    </w:lvl>
+    <w:lvl w:ilvl="7">
+      <w:start w:val="1"/>
+      <w:numFmt w:val="bullet"/>
+      <w:lvlText w:val="◦"/>
+      <w:lvlJc w:val="left"/>
+      <w:pPr>
+        <w:tabs>
+          <w:tab w:val="num" w:pos="3240"/>
+        </w:tabs>
+        <w:ind w:left="3240" w:hanging="360"/>
+      </w:pPr>
+      <w:rPr>
+        <w:rFonts w:ascii="OpenSymbol" w:hAnsi="OpenSymbol" w:cs="OpenSymbol" w:hint="default"/>
+      </w:rPr>
+    </w:lvl>
+    <w:lvl w:ilvl="8">
+      <w:start w:val="1"/>
+      <w:numFmt w:val="bullet"/>
+      <w:lvlText w:val="▪"/>
+      <w:lvlJc w:val="left"/>
+      <w:pPr>
+        <w:tabs>
+          <w:tab w:val="num" w:pos="3600"/>
+        </w:tabs>
+        <w:ind w:left="3600" w:hanging="360"/>
+      </w:pPr>
+      <w:rPr>
+        <w:rFonts w:ascii="OpenSymbol" w:hAnsi="OpenSymbol" w:cs="OpenSymbol" w:hint="default"/>
+      </w:rPr>
+    </w:lvl>
+  </w:abstractNum>
+  <w:num w:numId="1">
+    <w:abstractNumId w:val="0"/>
+  </w:num>
+</w:numbering>
 </file>
 
 <file path=word/styles.xml><?xml version="1.0" encoding="utf-8"?>
@@ -491,10 +891,13 @@
   <w:style w:type="paragraph" w:default="1" w:styleId="a">
     <w:name w:val="Normal"/>
     <w:qFormat/>
-    <w:pPr>
-      <w:widowControl w:val="0"/>
-      <w:jc w:val="both"/>
-    </w:pPr>
+    <w:rsid w:val="00DC79C3"/>
+    <w:rPr>
+      <w:rFonts w:ascii="Liberation Serif" w:eastAsia="Noto Sans CJK SC Regular" w:hAnsi="Liberation Serif" w:cs="FreeSans"/>
+      <w:kern w:val="0"/>
+      <w:sz w:val="24"/>
+      <w:lang w:val="en-GB" w:bidi="hi-IN"/>
+    </w:rPr>
   </w:style>
   <w:style w:type="character" w:default="1" w:styleId="a0">
     <w:name w:val="Default Paragraph Font"/>
@@ -530,14 +933,10 @@
     <w:unhideWhenUsed/>
     <w:rsid w:val="00130B91"/>
     <w:pPr>
-      <w:widowControl/>
       <w:spacing w:before="100" w:beforeAutospacing="1" w:after="100" w:afterAutospacing="1"/>
-      <w:jc w:val="left"/>
     </w:pPr>
     <w:rPr>
       <w:rFonts w:ascii="宋体" w:eastAsia="宋体" w:hAnsi="宋体" w:cs="宋体"/>
-      <w:kern w:val="0"/>
-      <w:sz w:val="24"/>
     </w:rPr>
   </w:style>
 </w:styles>

</xml_diff>